<commit_message>
add analytics key phrasing
</commit_message>
<xml_diff>
--- a/Brad-Garner-Web-Resume.docx
+++ b/Brad-Garner-Web-Resume.docx
@@ -163,6 +163,46 @@
         </w:rPr>
         <w:t>I have a strong analytical mind, and I’m driven to pursue facts to their logical conclusion without preconceptions or prejudice.</w:t>
       </w:r>
+    </w:p>
+    <w:p>
+      <w:pPr>
+        <w:spacing w:after="0" w:line="240" w:lineRule="auto"/>
+        <w:contextualSpacing/>
+        <w:rPr>
+          <w:rFonts w:ascii="Century Gothic" w:eastAsia="Malgun Gothic" w:hAnsi="Century Gothic" w:cs="Levenim MT"/>
+          <w:sz w:val="24"/>
+          <w:szCs w:val="24"/>
+        </w:rPr>
+      </w:pPr>
+    </w:p>
+    <w:p>
+      <w:pPr>
+        <w:spacing w:after="0" w:line="240" w:lineRule="auto"/>
+        <w:contextualSpacing/>
+        <w:rPr>
+          <w:rFonts w:ascii="Century Gothic" w:eastAsia="Malgun Gothic" w:hAnsi="Century Gothic" w:cs="Levenim MT"/>
+          <w:sz w:val="24"/>
+          <w:szCs w:val="24"/>
+        </w:rPr>
+      </w:pPr>
+      <w:r>
+        <w:rPr>
+          <w:rFonts w:ascii="Century Gothic" w:eastAsia="Malgun Gothic" w:hAnsi="Century Gothic" w:cs="Levenim MT"/>
+          <w:sz w:val="24"/>
+          <w:szCs w:val="24"/>
+        </w:rPr>
+        <w:t>I was involved in d</w:t>
+      </w:r>
+      <w:r>
+        <w:rPr>
+          <w:rFonts w:ascii="Century Gothic" w:eastAsia="Malgun Gothic" w:hAnsi="Century Gothic" w:cs="Levenim MT"/>
+          <w:sz w:val="24"/>
+          <w:szCs w:val="24"/>
+        </w:rPr>
+        <w:t>esigning, implementing and administrating web analytics across multiple platforms for clients including Fortune 500 companies.</w:t>
+      </w:r>
+      <w:bookmarkStart w:id="0" w:name="_GoBack"/>
+      <w:bookmarkEnd w:id="0"/>
     </w:p>
     <w:p>
       <w:pPr>
@@ -546,16 +586,12 @@
         <w:rPr>
           <w:rFonts w:ascii="Century Gothic" w:eastAsia="Malgun Gothic" w:hAnsi="Century Gothic" w:cs="Levenim MT"/>
           <w:i/>
-          <w:sz w:val="24"/>
-          <w:szCs w:val="24"/>
         </w:rPr>
       </w:pPr>
       <w:r>
         <w:rPr>
           <w:rFonts w:ascii="Century Gothic" w:eastAsia="Malgun Gothic" w:hAnsi="Century Gothic" w:cs="Levenim MT"/>
           <w:i/>
-          <w:sz w:val="24"/>
-          <w:szCs w:val="24"/>
         </w:rPr>
         <w:t>Maricopa Community College 2013</w:t>
       </w:r>
@@ -570,31 +606,23 @@
         <w:spacing w:after="0" w:line="240" w:lineRule="auto"/>
         <w:rPr>
           <w:rFonts w:ascii="Century Gothic" w:eastAsia="Malgun Gothic" w:hAnsi="Century Gothic" w:cs="Levenim MT"/>
-          <w:sz w:val="24"/>
-          <w:szCs w:val="24"/>
-        </w:rPr>
-      </w:pPr>
-      <w:r>
-        <w:rPr>
-          <w:rFonts w:ascii="Century Gothic" w:eastAsia="Malgun Gothic" w:hAnsi="Century Gothic" w:cs="Levenim MT"/>
-          <w:sz w:val="24"/>
-          <w:szCs w:val="24"/>
+        </w:rPr>
+      </w:pPr>
+      <w:r>
+        <w:rPr>
+          <w:rFonts w:ascii="Century Gothic" w:eastAsia="Malgun Gothic" w:hAnsi="Century Gothic" w:cs="Levenim MT"/>
         </w:rPr>
         <w:t xml:space="preserve">Web Developer II; Web Scripting </w:t>
       </w:r>
       <w:r>
         <w:rPr>
           <w:rFonts w:ascii="Century Gothic" w:eastAsia="Malgun Gothic" w:hAnsi="Century Gothic" w:cs="Levenim MT"/>
-          <w:sz w:val="24"/>
-          <w:szCs w:val="24"/>
         </w:rPr>
         <w:t>1</w:t>
       </w:r>
       <w:r>
         <w:rPr>
           <w:rFonts w:ascii="Century Gothic" w:eastAsia="Malgun Gothic" w:hAnsi="Century Gothic" w:cs="Levenim MT"/>
-          <w:sz w:val="24"/>
-          <w:szCs w:val="24"/>
         </w:rPr>
         <w:t xml:space="preserve"> with PHP and MySQL; E-Commerce; Intro to C#</w:t>
       </w:r>
@@ -609,16 +637,12 @@
         <w:spacing w:after="0" w:line="240" w:lineRule="auto"/>
         <w:rPr>
           <w:rFonts w:ascii="Century Gothic" w:eastAsia="Malgun Gothic" w:hAnsi="Century Gothic" w:cs="Levenim MT"/>
-          <w:sz w:val="24"/>
-          <w:szCs w:val="24"/>
         </w:rPr>
       </w:pPr>
       <w:r>
         <w:rPr>
           <w:rFonts w:ascii="Century Gothic" w:eastAsia="Malgun Gothic" w:hAnsi="Century Gothic" w:cs="Levenim MT"/>
           <w:i/>
-          <w:sz w:val="24"/>
-          <w:szCs w:val="24"/>
         </w:rPr>
         <w:t>Collins College 2001-2002</w:t>
       </w:r>
@@ -633,23 +657,17 @@
         <w:spacing w:after="0" w:line="240" w:lineRule="auto"/>
         <w:rPr>
           <w:rFonts w:ascii="Century Gothic" w:eastAsia="Malgun Gothic" w:hAnsi="Century Gothic" w:cs="Levenim MT"/>
-          <w:sz w:val="24"/>
-          <w:szCs w:val="24"/>
-        </w:rPr>
-      </w:pPr>
-      <w:r>
-        <w:rPr>
-          <w:rFonts w:ascii="Century Gothic" w:eastAsia="Malgun Gothic" w:hAnsi="Century Gothic" w:cs="Levenim MT"/>
-          <w:sz w:val="24"/>
-          <w:szCs w:val="24"/>
+        </w:rPr>
+      </w:pPr>
+      <w:r>
+        <w:rPr>
+          <w:rFonts w:ascii="Century Gothic" w:eastAsia="Malgun Gothic" w:hAnsi="Century Gothic" w:cs="Levenim MT"/>
         </w:rPr>
         <w:t>Associate of Arts in Visual Communication with emphasis on multimedia and digital video production</w:t>
       </w:r>
       <w:r>
         <w:rPr>
           <w:rFonts w:ascii="Century Gothic" w:eastAsia="Malgun Gothic" w:hAnsi="Century Gothic" w:cs="Levenim MT"/>
-          <w:sz w:val="24"/>
-          <w:szCs w:val="24"/>
         </w:rPr>
         <w:t>.</w:t>
       </w:r>
@@ -664,24 +682,18 @@
         <w:spacing w:after="0" w:line="240" w:lineRule="auto"/>
         <w:rPr>
           <w:rFonts w:ascii="Century Gothic" w:eastAsia="Malgun Gothic" w:hAnsi="Century Gothic" w:cs="Levenim MT"/>
-          <w:sz w:val="24"/>
-          <w:szCs w:val="24"/>
         </w:rPr>
       </w:pPr>
       <w:r>
         <w:rPr>
           <w:rFonts w:ascii="Century Gothic" w:eastAsia="Malgun Gothic" w:hAnsi="Century Gothic" w:cs="Levenim MT"/>
           <w:i/>
-          <w:sz w:val="24"/>
-          <w:szCs w:val="24"/>
         </w:rPr>
         <w:t>United States Air Force 1992-2000</w:t>
       </w:r>
       <w:r>
         <w:rPr>
           <w:rFonts w:ascii="Century Gothic" w:eastAsia="Malgun Gothic" w:hAnsi="Century Gothic" w:cs="Levenim MT"/>
-          <w:sz w:val="24"/>
-          <w:szCs w:val="24"/>
         </w:rPr>
         <w:t xml:space="preserve"> </w:t>
       </w:r>
@@ -696,71 +708,53 @@
         <w:spacing w:after="0" w:line="240" w:lineRule="auto"/>
         <w:rPr>
           <w:rFonts w:ascii="Century Gothic" w:eastAsia="Malgun Gothic" w:hAnsi="Century Gothic" w:cs="Levenim MT"/>
-          <w:sz w:val="24"/>
-          <w:szCs w:val="24"/>
-        </w:rPr>
-      </w:pPr>
-      <w:r>
-        <w:rPr>
-          <w:rFonts w:ascii="Century Gothic" w:eastAsia="Malgun Gothic" w:hAnsi="Century Gothic" w:cs="Levenim MT"/>
-          <w:sz w:val="24"/>
-          <w:szCs w:val="24"/>
+        </w:rPr>
+      </w:pPr>
+      <w:r>
+        <w:rPr>
+          <w:rFonts w:ascii="Century Gothic" w:eastAsia="Malgun Gothic" w:hAnsi="Century Gothic" w:cs="Levenim MT"/>
         </w:rPr>
         <w:t>Air Transportation Journeyman; Airman Leadership School; Hands-on Network Cabling</w:t>
       </w:r>
       <w:r>
         <w:rPr>
           <w:rFonts w:ascii="Century Gothic" w:eastAsia="Malgun Gothic" w:hAnsi="Century Gothic" w:cs="Levenim MT"/>
-          <w:sz w:val="24"/>
-          <w:szCs w:val="24"/>
         </w:rPr>
         <w:t xml:space="preserve"> via U</w:t>
       </w:r>
       <w:r>
         <w:rPr>
           <w:rFonts w:ascii="Century Gothic" w:eastAsia="Malgun Gothic" w:hAnsi="Century Gothic" w:cs="Levenim MT"/>
-          <w:sz w:val="24"/>
-          <w:szCs w:val="24"/>
         </w:rPr>
         <w:t xml:space="preserve">niversity </w:t>
       </w:r>
       <w:r>
         <w:rPr>
           <w:rFonts w:ascii="Century Gothic" w:eastAsia="Malgun Gothic" w:hAnsi="Century Gothic" w:cs="Levenim MT"/>
-          <w:sz w:val="24"/>
-          <w:szCs w:val="24"/>
         </w:rPr>
         <w:t>o</w:t>
       </w:r>
       <w:r>
         <w:rPr>
           <w:rFonts w:ascii="Century Gothic" w:eastAsia="Malgun Gothic" w:hAnsi="Century Gothic" w:cs="Levenim MT"/>
-          <w:sz w:val="24"/>
-          <w:szCs w:val="24"/>
         </w:rPr>
         <w:t xml:space="preserve">f </w:t>
       </w:r>
       <w:r>
         <w:rPr>
           <w:rFonts w:ascii="Century Gothic" w:eastAsia="Malgun Gothic" w:hAnsi="Century Gothic" w:cs="Levenim MT"/>
-          <w:sz w:val="24"/>
-          <w:szCs w:val="24"/>
         </w:rPr>
         <w:t>A</w:t>
       </w:r>
       <w:r>
         <w:rPr>
           <w:rFonts w:ascii="Century Gothic" w:eastAsia="Malgun Gothic" w:hAnsi="Century Gothic" w:cs="Levenim MT"/>
-          <w:sz w:val="24"/>
-          <w:szCs w:val="24"/>
         </w:rPr>
         <w:t>rizona Extended Campus</w:t>
       </w:r>
       <w:r>
         <w:rPr>
           <w:rFonts w:ascii="Century Gothic" w:eastAsia="Malgun Gothic" w:hAnsi="Century Gothic" w:cs="Levenim MT"/>
-          <w:sz w:val="24"/>
-          <w:szCs w:val="24"/>
         </w:rPr>
         <w:t>.</w:t>
       </w:r>
@@ -1526,8 +1520,6 @@
         </w:rPr>
         <w:t>57-1553</w:t>
       </w:r>
-      <w:bookmarkStart w:id="0" w:name="_GoBack"/>
-      <w:bookmarkEnd w:id="0"/>
     </w:p>
     <w:sectPr>
       <w:pgSz w:w="12240" w:h="15840"/>
@@ -3273,7 +3265,7 @@
 </file>
 
 <file path=customXml/itemProps1.xml><?xml version="1.0" encoding="utf-8"?>
-<ds:datastoreItem xmlns:ds="http://schemas.openxmlformats.org/officeDocument/2006/customXml" ds:itemID="{FC6E2A7E-4D11-4425-BDAE-A639762C55B7}">
+<ds:datastoreItem xmlns:ds="http://schemas.openxmlformats.org/officeDocument/2006/customXml" ds:itemID="{5102D3B3-C140-4541-A4D8-BE823D13382C}">
   <ds:schemaRefs>
     <ds:schemaRef ds:uri="http://schemas.openxmlformats.org/officeDocument/2006/bibliography"/>
   </ds:schemaRefs>

</xml_diff>